<commit_message>
ifinished homework - fixed a bug where kings were not coming out as win
</commit_message>
<xml_diff>
--- a/JS-Week6_Coding-Assignment.docx
+++ b/JS-Week6_Coding-Assignment.docx
@@ -660,6 +660,483 @@
           <w:szCs w:val="24"/>
         </w:rPr>
       </w:pPr>
+      <w:r>
+        <w:rPr>
+          <w:b/>
+          <w:szCs w:val="24"/>
+        </w:rPr>
+        <w:t xml:space="preserve">Index.html </w:t>
+      </w:r>
+    </w:p>
+    <w:p>
+      <w:pPr>
+        <w:rPr>
+          <w:b/>
+          <w:szCs w:val="24"/>
+        </w:rPr>
+      </w:pPr>
+      <w:r>
+        <w:rPr>
+          <w:b/>
+          <w:szCs w:val="24"/>
+        </w:rPr>
+        <w:drawing>
+          <wp:inline distT="0" distB="0" distL="0" distR="0" wp14:anchorId="0AA820F9" wp14:editId="624F91AA">
+            <wp:extent cx="5943600" cy="3310255"/>
+            <wp:effectExtent l="0" t="0" r="0" b="4445"/>
+            <wp:docPr id="6" name="Picture 6" descr="Graphical user interface, text, application, email&#10;&#10;Description automatically generated"/>
+            <wp:cNvGraphicFramePr>
+              <a:graphicFrameLocks xmlns:a="http://schemas.openxmlformats.org/drawingml/2006/main" noChangeAspect="1"/>
+            </wp:cNvGraphicFramePr>
+            <a:graphic xmlns:a="http://schemas.openxmlformats.org/drawingml/2006/main">
+              <a:graphicData uri="http://schemas.openxmlformats.org/drawingml/2006/picture">
+                <pic:pic xmlns:pic="http://schemas.openxmlformats.org/drawingml/2006/picture">
+                  <pic:nvPicPr>
+                    <pic:cNvPr id="6" name="Picture 6" descr="Graphical user interface, text, application, email&#10;&#10;Description automatically generated"/>
+                    <pic:cNvPicPr/>
+                  </pic:nvPicPr>
+                  <pic:blipFill>
+                    <a:blip r:embed="rId7"/>
+                    <a:stretch>
+                      <a:fillRect/>
+                    </a:stretch>
+                  </pic:blipFill>
+                  <pic:spPr>
+                    <a:xfrm>
+                      <a:off x="0" y="0"/>
+                      <a:ext cx="5943600" cy="3310255"/>
+                    </a:xfrm>
+                    <a:prstGeom prst="rect">
+                      <a:avLst/>
+                    </a:prstGeom>
+                  </pic:spPr>
+                </pic:pic>
+              </a:graphicData>
+            </a:graphic>
+          </wp:inline>
+        </w:drawing>
+      </w:r>
+    </w:p>
+    <w:p>
+      <w:pPr>
+        <w:rPr>
+          <w:b/>
+          <w:szCs w:val="24"/>
+        </w:rPr>
+      </w:pPr>
+      <w:r>
+        <w:rPr>
+          <w:b/>
+          <w:szCs w:val="24"/>
+        </w:rPr>
+        <w:t>Game_of_War.js</w:t>
+      </w:r>
+    </w:p>
+    <w:p>
+      <w:pPr>
+        <w:rPr>
+          <w:b/>
+          <w:szCs w:val="24"/>
+        </w:rPr>
+      </w:pPr>
+      <w:r>
+        <w:rPr>
+          <w:b/>
+          <w:szCs w:val="24"/>
+        </w:rPr>
+        <w:t>Lines 1-57</w:t>
+      </w:r>
+    </w:p>
+    <w:p>
+      <w:pPr>
+        <w:rPr>
+          <w:b/>
+          <w:szCs w:val="24"/>
+        </w:rPr>
+      </w:pPr>
+      <w:r>
+        <w:rPr>
+          <w:b/>
+          <w:szCs w:val="24"/>
+        </w:rPr>
+        <w:lastRenderedPageBreak/>
+        <w:drawing>
+          <wp:inline distT="0" distB="0" distL="0" distR="0" wp14:anchorId="22F2F892" wp14:editId="433AD91C">
+            <wp:extent cx="5943600" cy="4907280"/>
+            <wp:effectExtent l="0" t="0" r="0" b="7620"/>
+            <wp:docPr id="2" name="Picture 2" descr="Graphical user interface, text, application, email&#10;&#10;Description automatically generated"/>
+            <wp:cNvGraphicFramePr>
+              <a:graphicFrameLocks xmlns:a="http://schemas.openxmlformats.org/drawingml/2006/main" noChangeAspect="1"/>
+            </wp:cNvGraphicFramePr>
+            <a:graphic xmlns:a="http://schemas.openxmlformats.org/drawingml/2006/main">
+              <a:graphicData uri="http://schemas.openxmlformats.org/drawingml/2006/picture">
+                <pic:pic xmlns:pic="http://schemas.openxmlformats.org/drawingml/2006/picture">
+                  <pic:nvPicPr>
+                    <pic:cNvPr id="2" name="Picture 2" descr="Graphical user interface, text, application, email&#10;&#10;Description automatically generated"/>
+                    <pic:cNvPicPr/>
+                  </pic:nvPicPr>
+                  <pic:blipFill>
+                    <a:blip r:embed="rId8"/>
+                    <a:stretch>
+                      <a:fillRect/>
+                    </a:stretch>
+                  </pic:blipFill>
+                  <pic:spPr>
+                    <a:xfrm>
+                      <a:off x="0" y="0"/>
+                      <a:ext cx="5943600" cy="4907280"/>
+                    </a:xfrm>
+                    <a:prstGeom prst="rect">
+                      <a:avLst/>
+                    </a:prstGeom>
+                  </pic:spPr>
+                </pic:pic>
+              </a:graphicData>
+            </a:graphic>
+          </wp:inline>
+        </w:drawing>
+      </w:r>
+    </w:p>
+    <w:p>
+      <w:pPr>
+        <w:rPr>
+          <w:b/>
+          <w:szCs w:val="24"/>
+        </w:rPr>
+      </w:pPr>
+      <w:r>
+        <w:rPr>
+          <w:b/>
+          <w:szCs w:val="24"/>
+        </w:rPr>
+        <w:t>Lines 58-114</w:t>
+      </w:r>
+    </w:p>
+    <w:p>
+      <w:pPr>
+        <w:rPr>
+          <w:b/>
+          <w:szCs w:val="24"/>
+        </w:rPr>
+      </w:pPr>
+      <w:r>
+        <w:rPr>
+          <w:b/>
+          <w:szCs w:val="24"/>
+        </w:rPr>
+        <w:lastRenderedPageBreak/>
+        <w:drawing>
+          <wp:inline distT="0" distB="0" distL="0" distR="0" wp14:anchorId="6F97E41B" wp14:editId="2FF0202D">
+            <wp:extent cx="5943600" cy="4679315"/>
+            <wp:effectExtent l="0" t="0" r="0" b="6985"/>
+            <wp:docPr id="11" name="Picture 11" descr="Text&#10;&#10;Description automatically generated"/>
+            <wp:cNvGraphicFramePr>
+              <a:graphicFrameLocks xmlns:a="http://schemas.openxmlformats.org/drawingml/2006/main" noChangeAspect="1"/>
+            </wp:cNvGraphicFramePr>
+            <a:graphic xmlns:a="http://schemas.openxmlformats.org/drawingml/2006/main">
+              <a:graphicData uri="http://schemas.openxmlformats.org/drawingml/2006/picture">
+                <pic:pic xmlns:pic="http://schemas.openxmlformats.org/drawingml/2006/picture">
+                  <pic:nvPicPr>
+                    <pic:cNvPr id="11" name="Picture 11" descr="Text&#10;&#10;Description automatically generated"/>
+                    <pic:cNvPicPr/>
+                  </pic:nvPicPr>
+                  <pic:blipFill>
+                    <a:blip r:embed="rId9"/>
+                    <a:stretch>
+                      <a:fillRect/>
+                    </a:stretch>
+                  </pic:blipFill>
+                  <pic:spPr>
+                    <a:xfrm>
+                      <a:off x="0" y="0"/>
+                      <a:ext cx="5943600" cy="4679315"/>
+                    </a:xfrm>
+                    <a:prstGeom prst="rect">
+                      <a:avLst/>
+                    </a:prstGeom>
+                  </pic:spPr>
+                </pic:pic>
+              </a:graphicData>
+            </a:graphic>
+          </wp:inline>
+        </w:drawing>
+      </w:r>
+    </w:p>
+    <w:p>
+      <w:pPr>
+        <w:rPr>
+          <w:b/>
+          <w:szCs w:val="24"/>
+        </w:rPr>
+      </w:pPr>
+      <w:r>
+        <w:rPr>
+          <w:b/>
+          <w:szCs w:val="24"/>
+        </w:rPr>
+        <w:t>Lines 115 – 171</w:t>
+      </w:r>
+    </w:p>
+    <w:p>
+      <w:pPr>
+        <w:rPr>
+          <w:b/>
+          <w:szCs w:val="24"/>
+        </w:rPr>
+      </w:pPr>
+      <w:r>
+        <w:rPr>
+          <w:b/>
+          <w:szCs w:val="24"/>
+        </w:rPr>
+        <w:lastRenderedPageBreak/>
+        <w:drawing>
+          <wp:inline distT="0" distB="0" distL="0" distR="0" wp14:anchorId="3EEC99FD" wp14:editId="44A16B2A">
+            <wp:extent cx="5943600" cy="3831590"/>
+            <wp:effectExtent l="0" t="0" r="0" b="0"/>
+            <wp:docPr id="4" name="Picture 4" descr="Text&#10;&#10;Description automatically generated"/>
+            <wp:cNvGraphicFramePr>
+              <a:graphicFrameLocks xmlns:a="http://schemas.openxmlformats.org/drawingml/2006/main" noChangeAspect="1"/>
+            </wp:cNvGraphicFramePr>
+            <a:graphic xmlns:a="http://schemas.openxmlformats.org/drawingml/2006/main">
+              <a:graphicData uri="http://schemas.openxmlformats.org/drawingml/2006/picture">
+                <pic:pic xmlns:pic="http://schemas.openxmlformats.org/drawingml/2006/picture">
+                  <pic:nvPicPr>
+                    <pic:cNvPr id="4" name="Picture 4" descr="Text&#10;&#10;Description automatically generated"/>
+                    <pic:cNvPicPr/>
+                  </pic:nvPicPr>
+                  <pic:blipFill>
+                    <a:blip r:embed="rId10"/>
+                    <a:stretch>
+                      <a:fillRect/>
+                    </a:stretch>
+                  </pic:blipFill>
+                  <pic:spPr>
+                    <a:xfrm>
+                      <a:off x="0" y="0"/>
+                      <a:ext cx="5943600" cy="3831590"/>
+                    </a:xfrm>
+                    <a:prstGeom prst="rect">
+                      <a:avLst/>
+                    </a:prstGeom>
+                  </pic:spPr>
+                </pic:pic>
+              </a:graphicData>
+            </a:graphic>
+          </wp:inline>
+        </w:drawing>
+      </w:r>
+    </w:p>
+    <w:p>
+      <w:pPr>
+        <w:rPr>
+          <w:b/>
+          <w:szCs w:val="24"/>
+        </w:rPr>
+      </w:pPr>
+      <w:r>
+        <w:rPr>
+          <w:b/>
+          <w:szCs w:val="24"/>
+        </w:rPr>
+        <w:t>Lines 172-227 (end)</w:t>
+      </w:r>
+    </w:p>
+    <w:p>
+      <w:pPr>
+        <w:rPr>
+          <w:b/>
+          <w:szCs w:val="24"/>
+        </w:rPr>
+      </w:pPr>
+      <w:r>
+        <w:rPr>
+          <w:b/>
+          <w:szCs w:val="24"/>
+        </w:rPr>
+        <w:t>War_test.html (load the mocha/chai libraries)</w:t>
+      </w:r>
+    </w:p>
+    <w:p>
+      <w:pPr>
+        <w:rPr>
+          <w:b/>
+          <w:szCs w:val="24"/>
+        </w:rPr>
+      </w:pPr>
+      <w:r>
+        <w:rPr>
+          <w:b/>
+          <w:szCs w:val="24"/>
+        </w:rPr>
+        <w:lastRenderedPageBreak/>
+        <w:drawing>
+          <wp:inline distT="0" distB="0" distL="0" distR="0" wp14:anchorId="14AECCD1" wp14:editId="10F42035">
+            <wp:extent cx="5239481" cy="4420217"/>
+            <wp:effectExtent l="0" t="0" r="0" b="0"/>
+            <wp:docPr id="7" name="Picture 7" descr="Graphical user interface, text, application&#10;&#10;Description automatically generated"/>
+            <wp:cNvGraphicFramePr>
+              <a:graphicFrameLocks xmlns:a="http://schemas.openxmlformats.org/drawingml/2006/main" noChangeAspect="1"/>
+            </wp:cNvGraphicFramePr>
+            <a:graphic xmlns:a="http://schemas.openxmlformats.org/drawingml/2006/main">
+              <a:graphicData uri="http://schemas.openxmlformats.org/drawingml/2006/picture">
+                <pic:pic xmlns:pic="http://schemas.openxmlformats.org/drawingml/2006/picture">
+                  <pic:nvPicPr>
+                    <pic:cNvPr id="7" name="Picture 7" descr="Graphical user interface, text, application&#10;&#10;Description automatically generated"/>
+                    <pic:cNvPicPr/>
+                  </pic:nvPicPr>
+                  <pic:blipFill>
+                    <a:blip r:embed="rId11"/>
+                    <a:stretch>
+                      <a:fillRect/>
+                    </a:stretch>
+                  </pic:blipFill>
+                  <pic:spPr>
+                    <a:xfrm>
+                      <a:off x="0" y="0"/>
+                      <a:ext cx="5239481" cy="4420217"/>
+                    </a:xfrm>
+                    <a:prstGeom prst="rect">
+                      <a:avLst/>
+                    </a:prstGeom>
+                  </pic:spPr>
+                </pic:pic>
+              </a:graphicData>
+            </a:graphic>
+          </wp:inline>
+        </w:drawing>
+      </w:r>
+    </w:p>
+    <w:p>
+      <w:pPr>
+        <w:rPr>
+          <w:b/>
+          <w:szCs w:val="24"/>
+        </w:rPr>
+      </w:pPr>
+      <w:r>
+        <w:rPr>
+          <w:b/>
+          <w:szCs w:val="24"/>
+        </w:rPr>
+        <w:t xml:space="preserve">War_test.js – my one </w:t>
+      </w:r>
+      <w:proofErr w:type="spellStart"/>
+      <w:r>
+        <w:rPr>
+          <w:b/>
+          <w:szCs w:val="24"/>
+        </w:rPr>
+        <w:t>unittest</w:t>
+      </w:r>
+      <w:proofErr w:type="spellEnd"/>
+    </w:p>
+    <w:p>
+      <w:pPr>
+        <w:rPr>
+          <w:b/>
+          <w:szCs w:val="24"/>
+        </w:rPr>
+      </w:pPr>
+      <w:r>
+        <w:rPr>
+          <w:b/>
+          <w:szCs w:val="24"/>
+        </w:rPr>
+        <w:drawing>
+          <wp:inline distT="0" distB="0" distL="0" distR="0" wp14:anchorId="56AC2715" wp14:editId="5DD70D95">
+            <wp:extent cx="5943600" cy="2052320"/>
+            <wp:effectExtent l="0" t="0" r="0" b="5080"/>
+            <wp:docPr id="8" name="Picture 8" descr="Graphical user interface, text, application&#10;&#10;Description automatically generated"/>
+            <wp:cNvGraphicFramePr>
+              <a:graphicFrameLocks xmlns:a="http://schemas.openxmlformats.org/drawingml/2006/main" noChangeAspect="1"/>
+            </wp:cNvGraphicFramePr>
+            <a:graphic xmlns:a="http://schemas.openxmlformats.org/drawingml/2006/main">
+              <a:graphicData uri="http://schemas.openxmlformats.org/drawingml/2006/picture">
+                <pic:pic xmlns:pic="http://schemas.openxmlformats.org/drawingml/2006/picture">
+                  <pic:nvPicPr>
+                    <pic:cNvPr id="8" name="Picture 8" descr="Graphical user interface, text, application&#10;&#10;Description automatically generated"/>
+                    <pic:cNvPicPr/>
+                  </pic:nvPicPr>
+                  <pic:blipFill>
+                    <a:blip r:embed="rId12"/>
+                    <a:stretch>
+                      <a:fillRect/>
+                    </a:stretch>
+                  </pic:blipFill>
+                  <pic:spPr>
+                    <a:xfrm>
+                      <a:off x="0" y="0"/>
+                      <a:ext cx="5943600" cy="2052320"/>
+                    </a:xfrm>
+                    <a:prstGeom prst="rect">
+                      <a:avLst/>
+                    </a:prstGeom>
+                  </pic:spPr>
+                </pic:pic>
+              </a:graphicData>
+            </a:graphic>
+          </wp:inline>
+        </w:drawing>
+      </w:r>
+    </w:p>
+    <w:p>
+      <w:pPr>
+        <w:rPr>
+          <w:b/>
+          <w:szCs w:val="24"/>
+        </w:rPr>
+      </w:pPr>
+      <w:r>
+        <w:rPr>
+          <w:b/>
+          <w:szCs w:val="24"/>
+        </w:rPr>
+        <w:lastRenderedPageBreak/>
+        <w:drawing>
+          <wp:inline distT="0" distB="0" distL="0" distR="0" wp14:anchorId="32F269C2" wp14:editId="1A874519">
+            <wp:extent cx="5943600" cy="4433570"/>
+            <wp:effectExtent l="0" t="0" r="0" b="5080"/>
+            <wp:docPr id="5" name="Picture 5" descr="Text&#10;&#10;Description automatically generated"/>
+            <wp:cNvGraphicFramePr>
+              <a:graphicFrameLocks xmlns:a="http://schemas.openxmlformats.org/drawingml/2006/main" noChangeAspect="1"/>
+            </wp:cNvGraphicFramePr>
+            <a:graphic xmlns:a="http://schemas.openxmlformats.org/drawingml/2006/main">
+              <a:graphicData uri="http://schemas.openxmlformats.org/drawingml/2006/picture">
+                <pic:pic xmlns:pic="http://schemas.openxmlformats.org/drawingml/2006/picture">
+                  <pic:nvPicPr>
+                    <pic:cNvPr id="5" name="Picture 5" descr="Text&#10;&#10;Description automatically generated"/>
+                    <pic:cNvPicPr/>
+                  </pic:nvPicPr>
+                  <pic:blipFill>
+                    <a:blip r:embed="rId13"/>
+                    <a:stretch>
+                      <a:fillRect/>
+                    </a:stretch>
+                  </pic:blipFill>
+                  <pic:spPr>
+                    <a:xfrm>
+                      <a:off x="0" y="0"/>
+                      <a:ext cx="5943600" cy="4433570"/>
+                    </a:xfrm>
+                    <a:prstGeom prst="rect">
+                      <a:avLst/>
+                    </a:prstGeom>
+                  </pic:spPr>
+                </pic:pic>
+              </a:graphicData>
+            </a:graphic>
+          </wp:inline>
+        </w:drawing>
+      </w:r>
+    </w:p>
+    <w:p>
+      <w:pPr>
+        <w:rPr>
+          <w:b/>
+          <w:szCs w:val="24"/>
+        </w:rPr>
+      </w:pPr>
     </w:p>
     <w:p>
       <w:pPr>
@@ -683,6 +1160,411 @@
           <w:szCs w:val="24"/>
         </w:rPr>
       </w:pPr>
+      <w:r>
+        <w:rPr>
+          <w:b/>
+          <w:szCs w:val="24"/>
+        </w:rPr>
+        <w:t>You can see the Initialized deck,</w:t>
+      </w:r>
+    </w:p>
+    <w:p>
+      <w:pPr>
+        <w:rPr>
+          <w:b/>
+          <w:szCs w:val="24"/>
+        </w:rPr>
+      </w:pPr>
+      <w:r>
+        <w:rPr>
+          <w:b/>
+          <w:szCs w:val="24"/>
+        </w:rPr>
+        <w:t>Then the shuffled Deck,</w:t>
+      </w:r>
+    </w:p>
+    <w:p>
+      <w:pPr>
+        <w:rPr>
+          <w:b/>
+          <w:szCs w:val="24"/>
+        </w:rPr>
+      </w:pPr>
+      <w:r>
+        <w:rPr>
+          <w:b/>
+          <w:szCs w:val="24"/>
+        </w:rPr>
+        <w:t>And then the 2 Dealt decks (I printed them out so you could see the contents and that they were accurate for cards.</w:t>
+      </w:r>
+    </w:p>
+    <w:p>
+      <w:pPr>
+        <w:rPr>
+          <w:b/>
+          <w:szCs w:val="24"/>
+        </w:rPr>
+      </w:pPr>
+      <w:r>
+        <w:rPr>
+          <w:b/>
+          <w:szCs w:val="24"/>
+        </w:rPr>
+        <w:t xml:space="preserve">Then, iterated through </w:t>
+      </w:r>
+      <w:proofErr w:type="gramStart"/>
+      <w:r>
+        <w:rPr>
+          <w:b/>
+          <w:szCs w:val="24"/>
+        </w:rPr>
+        <w:t>all of</w:t>
+      </w:r>
+      <w:proofErr w:type="gramEnd"/>
+      <w:r>
+        <w:rPr>
+          <w:b/>
+          <w:szCs w:val="24"/>
+        </w:rPr>
+        <w:t xml:space="preserve"> the rounds (the game varies from 70ish-300ish rounds of play)</w:t>
+      </w:r>
+    </w:p>
+    <w:p>
+      <w:pPr>
+        <w:rPr>
+          <w:b/>
+          <w:szCs w:val="24"/>
+        </w:rPr>
+      </w:pPr>
+      <w:r>
+        <w:rPr>
+          <w:b/>
+          <w:szCs w:val="24"/>
+        </w:rPr>
+        <w:lastRenderedPageBreak/>
+        <w:drawing>
+          <wp:inline distT="0" distB="0" distL="0" distR="0" wp14:anchorId="7FA00292" wp14:editId="4A93C485">
+            <wp:extent cx="5943600" cy="2752725"/>
+            <wp:effectExtent l="0" t="0" r="0" b="9525"/>
+            <wp:docPr id="12" name="Picture 12" descr="Graphical user interface, application&#10;&#10;Description automatically generated"/>
+            <wp:cNvGraphicFramePr>
+              <a:graphicFrameLocks xmlns:a="http://schemas.openxmlformats.org/drawingml/2006/main" noChangeAspect="1"/>
+            </wp:cNvGraphicFramePr>
+            <a:graphic xmlns:a="http://schemas.openxmlformats.org/drawingml/2006/main">
+              <a:graphicData uri="http://schemas.openxmlformats.org/drawingml/2006/picture">
+                <pic:pic xmlns:pic="http://schemas.openxmlformats.org/drawingml/2006/picture">
+                  <pic:nvPicPr>
+                    <pic:cNvPr id="12" name="Picture 12" descr="Graphical user interface, application&#10;&#10;Description automatically generated"/>
+                    <pic:cNvPicPr/>
+                  </pic:nvPicPr>
+                  <pic:blipFill>
+                    <a:blip r:embed="rId14"/>
+                    <a:stretch>
+                      <a:fillRect/>
+                    </a:stretch>
+                  </pic:blipFill>
+                  <pic:spPr>
+                    <a:xfrm>
+                      <a:off x="0" y="0"/>
+                      <a:ext cx="5943600" cy="2752725"/>
+                    </a:xfrm>
+                    <a:prstGeom prst="rect">
+                      <a:avLst/>
+                    </a:prstGeom>
+                  </pic:spPr>
+                </pic:pic>
+              </a:graphicData>
+            </a:graphic>
+          </wp:inline>
+        </w:drawing>
+      </w:r>
+    </w:p>
+    <w:p>
+      <w:pPr>
+        <w:rPr>
+          <w:b/>
+          <w:szCs w:val="24"/>
+        </w:rPr>
+      </w:pPr>
+      <w:r>
+        <w:rPr>
+          <w:b/>
+          <w:szCs w:val="24"/>
+        </w:rPr>
+        <w:t xml:space="preserve">I </w:t>
+      </w:r>
+      <w:proofErr w:type="spellStart"/>
+      <w:proofErr w:type="gramStart"/>
+      <w:r>
+        <w:rPr>
+          <w:b/>
+          <w:szCs w:val="24"/>
+        </w:rPr>
+        <w:t>wont</w:t>
+      </w:r>
+      <w:proofErr w:type="spellEnd"/>
+      <w:proofErr w:type="gramEnd"/>
+      <w:r>
+        <w:rPr>
+          <w:b/>
+          <w:szCs w:val="24"/>
+        </w:rPr>
+        <w:t xml:space="preserve"> show all</w:t>
+      </w:r>
+      <w:r>
+        <w:rPr>
+          <w:b/>
+          <w:szCs w:val="24"/>
+        </w:rPr>
+        <w:t xml:space="preserve"> rounds – but you get the idea</w:t>
+      </w:r>
+    </w:p>
+    <w:p>
+      <w:pPr>
+        <w:rPr>
+          <w:b/>
+          <w:szCs w:val="24"/>
+        </w:rPr>
+      </w:pPr>
+      <w:r>
+        <w:rPr>
+          <w:b/>
+          <w:szCs w:val="24"/>
+        </w:rPr>
+        <w:lastRenderedPageBreak/>
+        <w:drawing>
+          <wp:inline distT="0" distB="0" distL="0" distR="0" wp14:anchorId="0C1025B4" wp14:editId="628321E9">
+            <wp:extent cx="4829849" cy="6716062"/>
+            <wp:effectExtent l="0" t="0" r="8890" b="8890"/>
+            <wp:docPr id="13" name="Picture 13" descr="Table&#10;&#10;Description automatically generated with medium confidence"/>
+            <wp:cNvGraphicFramePr>
+              <a:graphicFrameLocks xmlns:a="http://schemas.openxmlformats.org/drawingml/2006/main" noChangeAspect="1"/>
+            </wp:cNvGraphicFramePr>
+            <a:graphic xmlns:a="http://schemas.openxmlformats.org/drawingml/2006/main">
+              <a:graphicData uri="http://schemas.openxmlformats.org/drawingml/2006/picture">
+                <pic:pic xmlns:pic="http://schemas.openxmlformats.org/drawingml/2006/picture">
+                  <pic:nvPicPr>
+                    <pic:cNvPr id="13" name="Picture 13" descr="Table&#10;&#10;Description automatically generated with medium confidence"/>
+                    <pic:cNvPicPr/>
+                  </pic:nvPicPr>
+                  <pic:blipFill>
+                    <a:blip r:embed="rId15"/>
+                    <a:stretch>
+                      <a:fillRect/>
+                    </a:stretch>
+                  </pic:blipFill>
+                  <pic:spPr>
+                    <a:xfrm>
+                      <a:off x="0" y="0"/>
+                      <a:ext cx="4829849" cy="6716062"/>
+                    </a:xfrm>
+                    <a:prstGeom prst="rect">
+                      <a:avLst/>
+                    </a:prstGeom>
+                  </pic:spPr>
+                </pic:pic>
+              </a:graphicData>
+            </a:graphic>
+          </wp:inline>
+        </w:drawing>
+      </w:r>
+    </w:p>
+    <w:p>
+      <w:pPr>
+        <w:rPr>
+          <w:b/>
+          <w:szCs w:val="24"/>
+        </w:rPr>
+      </w:pPr>
+    </w:p>
+    <w:p>
+      <w:pPr>
+        <w:rPr>
+          <w:b/>
+          <w:szCs w:val="24"/>
+        </w:rPr>
+      </w:pPr>
+      <w:r>
+        <w:rPr>
+          <w:b/>
+          <w:szCs w:val="24"/>
+        </w:rPr>
+        <w:lastRenderedPageBreak/>
+        <w:drawing>
+          <wp:inline distT="0" distB="0" distL="0" distR="0" wp14:anchorId="3BF27E9C" wp14:editId="60EFEB4E">
+            <wp:extent cx="3743847" cy="5896798"/>
+            <wp:effectExtent l="0" t="0" r="9525" b="8890"/>
+            <wp:docPr id="14" name="Picture 14" descr="A picture containing table&#10;&#10;Description automatically generated"/>
+            <wp:cNvGraphicFramePr>
+              <a:graphicFrameLocks xmlns:a="http://schemas.openxmlformats.org/drawingml/2006/main" noChangeAspect="1"/>
+            </wp:cNvGraphicFramePr>
+            <a:graphic xmlns:a="http://schemas.openxmlformats.org/drawingml/2006/main">
+              <a:graphicData uri="http://schemas.openxmlformats.org/drawingml/2006/picture">
+                <pic:pic xmlns:pic="http://schemas.openxmlformats.org/drawingml/2006/picture">
+                  <pic:nvPicPr>
+                    <pic:cNvPr id="14" name="Picture 14" descr="A picture containing table&#10;&#10;Description automatically generated"/>
+                    <pic:cNvPicPr/>
+                  </pic:nvPicPr>
+                  <pic:blipFill>
+                    <a:blip r:embed="rId16"/>
+                    <a:stretch>
+                      <a:fillRect/>
+                    </a:stretch>
+                  </pic:blipFill>
+                  <pic:spPr>
+                    <a:xfrm>
+                      <a:off x="0" y="0"/>
+                      <a:ext cx="3743847" cy="5896798"/>
+                    </a:xfrm>
+                    <a:prstGeom prst="rect">
+                      <a:avLst/>
+                    </a:prstGeom>
+                  </pic:spPr>
+                </pic:pic>
+              </a:graphicData>
+            </a:graphic>
+          </wp:inline>
+        </w:drawing>
+      </w:r>
+    </w:p>
+    <w:p>
+      <w:pPr>
+        <w:rPr>
+          <w:b/>
+          <w:szCs w:val="24"/>
+        </w:rPr>
+      </w:pPr>
+    </w:p>
+    <w:p>
+      <w:pPr>
+        <w:rPr>
+          <w:b/>
+          <w:szCs w:val="24"/>
+        </w:rPr>
+      </w:pPr>
+      <w:r>
+        <w:rPr>
+          <w:b/>
+          <w:szCs w:val="24"/>
+        </w:rPr>
+        <w:lastRenderedPageBreak/>
+        <w:drawing>
+          <wp:inline distT="0" distB="0" distL="0" distR="0" wp14:anchorId="68ABD268" wp14:editId="22B3CEAD">
+            <wp:extent cx="5668166" cy="5830114"/>
+            <wp:effectExtent l="0" t="0" r="8890" b="0"/>
+            <wp:docPr id="15" name="Picture 15" descr="A picture containing table&#10;&#10;Description automatically generated"/>
+            <wp:cNvGraphicFramePr>
+              <a:graphicFrameLocks xmlns:a="http://schemas.openxmlformats.org/drawingml/2006/main" noChangeAspect="1"/>
+            </wp:cNvGraphicFramePr>
+            <a:graphic xmlns:a="http://schemas.openxmlformats.org/drawingml/2006/main">
+              <a:graphicData uri="http://schemas.openxmlformats.org/drawingml/2006/picture">
+                <pic:pic xmlns:pic="http://schemas.openxmlformats.org/drawingml/2006/picture">
+                  <pic:nvPicPr>
+                    <pic:cNvPr id="15" name="Picture 15" descr="A picture containing table&#10;&#10;Description automatically generated"/>
+                    <pic:cNvPicPr/>
+                  </pic:nvPicPr>
+                  <pic:blipFill>
+                    <a:blip r:embed="rId17"/>
+                    <a:stretch>
+                      <a:fillRect/>
+                    </a:stretch>
+                  </pic:blipFill>
+                  <pic:spPr>
+                    <a:xfrm>
+                      <a:off x="0" y="0"/>
+                      <a:ext cx="5668166" cy="5830114"/>
+                    </a:xfrm>
+                    <a:prstGeom prst="rect">
+                      <a:avLst/>
+                    </a:prstGeom>
+                  </pic:spPr>
+                </pic:pic>
+              </a:graphicData>
+            </a:graphic>
+          </wp:inline>
+        </w:drawing>
+      </w:r>
+    </w:p>
+    <w:p>
+      <w:pPr>
+        <w:rPr>
+          <w:b/>
+          <w:szCs w:val="24"/>
+        </w:rPr>
+      </w:pPr>
+    </w:p>
+    <w:p>
+      <w:pPr>
+        <w:rPr>
+          <w:b/>
+          <w:szCs w:val="24"/>
+        </w:rPr>
+      </w:pPr>
+      <w:r>
+        <w:rPr>
+          <w:b/>
+          <w:szCs w:val="24"/>
+        </w:rPr>
+        <w:t>Unit tests:</w:t>
+      </w:r>
+    </w:p>
+    <w:p>
+      <w:pPr>
+        <w:rPr>
+          <w:b/>
+          <w:szCs w:val="24"/>
+        </w:rPr>
+      </w:pPr>
+      <w:r>
+        <w:rPr>
+          <w:b/>
+          <w:szCs w:val="24"/>
+        </w:rPr>
+        <w:lastRenderedPageBreak/>
+        <w:drawing>
+          <wp:inline distT="0" distB="0" distL="0" distR="0" wp14:anchorId="67F357B0" wp14:editId="0988109E">
+            <wp:extent cx="5943600" cy="2335530"/>
+            <wp:effectExtent l="0" t="0" r="0" b="7620"/>
+            <wp:docPr id="16" name="Picture 16" descr="Graphical user interface, text, application, email&#10;&#10;Description automatically generated"/>
+            <wp:cNvGraphicFramePr>
+              <a:graphicFrameLocks xmlns:a="http://schemas.openxmlformats.org/drawingml/2006/main" noChangeAspect="1"/>
+            </wp:cNvGraphicFramePr>
+            <a:graphic xmlns:a="http://schemas.openxmlformats.org/drawingml/2006/main">
+              <a:graphicData uri="http://schemas.openxmlformats.org/drawingml/2006/picture">
+                <pic:pic xmlns:pic="http://schemas.openxmlformats.org/drawingml/2006/picture">
+                  <pic:nvPicPr>
+                    <pic:cNvPr id="16" name="Picture 16" descr="Graphical user interface, text, application, email&#10;&#10;Description automatically generated"/>
+                    <pic:cNvPicPr/>
+                  </pic:nvPicPr>
+                  <pic:blipFill>
+                    <a:blip r:embed="rId18"/>
+                    <a:stretch>
+                      <a:fillRect/>
+                    </a:stretch>
+                  </pic:blipFill>
+                  <pic:spPr>
+                    <a:xfrm>
+                      <a:off x="0" y="0"/>
+                      <a:ext cx="5943600" cy="2335530"/>
+                    </a:xfrm>
+                    <a:prstGeom prst="rect">
+                      <a:avLst/>
+                    </a:prstGeom>
+                  </pic:spPr>
+                </pic:pic>
+              </a:graphicData>
+            </a:graphic>
+          </wp:inline>
+        </w:drawing>
+      </w:r>
+    </w:p>
+    <w:p>
+      <w:pPr>
+        <w:rPr>
+          <w:b/>
+          <w:szCs w:val="24"/>
+        </w:rPr>
+      </w:pPr>
     </w:p>
     <w:p>
       <w:pPr>
@@ -699,9 +1581,124 @@
         <w:t>URL to GitHub Repository:</w:t>
       </w:r>
     </w:p>
+    <w:p>
+      <w:pPr>
+        <w:rPr>
+          <w:b/>
+          <w:szCs w:val="24"/>
+        </w:rPr>
+      </w:pPr>
+      <w:hyperlink r:id="rId19" w:history="1">
+        <w:r>
+          <w:rPr>
+            <w:rStyle w:val="Hyperlink"/>
+            <w:b/>
+            <w:szCs w:val="24"/>
+          </w:rPr>
+          <w:t>https://github.com/MomPrismPower/week6/blob/main/index.html</w:t>
+        </w:r>
+      </w:hyperlink>
+    </w:p>
+    <w:p>
+      <w:pPr>
+        <w:rPr>
+          <w:b/>
+          <w:szCs w:val="24"/>
+        </w:rPr>
+      </w:pPr>
+      <w:hyperlink r:id="rId20" w:history="1">
+        <w:r>
+          <w:rPr>
+            <w:rStyle w:val="Hyperlink"/>
+            <w:b/>
+            <w:szCs w:val="24"/>
+          </w:rPr>
+          <w:t>https://github.com/MomPrismPower/week6/blob/main/Game_of_War.js</w:t>
+        </w:r>
+      </w:hyperlink>
+    </w:p>
+    <w:p>
+      <w:pPr>
+        <w:rPr>
+          <w:b/>
+          <w:szCs w:val="24"/>
+        </w:rPr>
+      </w:pPr>
+      <w:hyperlink r:id="rId21" w:history="1">
+        <w:r>
+          <w:rPr>
+            <w:rStyle w:val="Hyperlink"/>
+            <w:b/>
+            <w:szCs w:val="24"/>
+          </w:rPr>
+          <w:t>https://github.com/MomPrismPower/week6/blob/main/war_test.html</w:t>
+        </w:r>
+      </w:hyperlink>
+    </w:p>
+    <w:p>
+      <w:pPr>
+        <w:rPr>
+          <w:b/>
+          <w:szCs w:val="24"/>
+        </w:rPr>
+      </w:pPr>
+      <w:hyperlink r:id="rId22" w:history="1">
+        <w:r>
+          <w:rPr>
+            <w:rStyle w:val="Hyperlink"/>
+            <w:b/>
+            <w:szCs w:val="24"/>
+          </w:rPr>
+          <w:t>https://github.com/MomPrismPower/week6/blob/main/War_test.js</w:t>
+        </w:r>
+      </w:hyperlink>
+    </w:p>
+    <w:p>
+      <w:pPr>
+        <w:rPr>
+          <w:b/>
+          <w:szCs w:val="24"/>
+        </w:rPr>
+      </w:pPr>
+    </w:p>
+    <w:p>
+      <w:pPr>
+        <w:pBdr>
+          <w:bottom w:val="single" w:sz="6" w:space="1" w:color="auto"/>
+        </w:pBdr>
+        <w:rPr>
+          <w:b/>
+          <w:szCs w:val="24"/>
+        </w:rPr>
+      </w:pPr>
+    </w:p>
+    <w:p>
+      <w:pPr>
+        <w:rPr>
+          <w:b/>
+          <w:szCs w:val="24"/>
+        </w:rPr>
+      </w:pPr>
+    </w:p>
+    <w:p>
+      <w:pPr>
+        <w:rPr>
+          <w:b/>
+          <w:szCs w:val="24"/>
+        </w:rPr>
+      </w:pPr>
+    </w:p>
+    <w:p>
+      <w:pPr>
+        <w:rPr>
+          <w:b/>
+          <w:szCs w:val="24"/>
+        </w:rPr>
+      </w:pPr>
+    </w:p>
     <w:sectPr>
-      <w:headerReference w:type="default" r:id="rId7"/>
-      <w:footerReference w:type="default" r:id="rId8"/>
+      <w:headerReference w:type="default" r:id="rId23"/>
+      <w:footerReference w:type="default" r:id="rId24"/>
       <w:pgSz w:w="12240" w:h="15840"/>
       <w:pgMar w:top="1440" w:right="1440" w:bottom="1440" w:left="1440" w:header="720" w:footer="720" w:gutter="0"/>
       <w:cols w:space="720"/>
@@ -2095,6 +3092,29 @@
       <w:contextualSpacing/>
     </w:pPr>
   </w:style>
+  <w:style w:type="character" w:styleId="Hyperlink">
+    <w:name w:val="Hyperlink"/>
+    <w:basedOn w:val="DefaultParagraphFont"/>
+    <w:uiPriority w:val="99"/>
+    <w:unhideWhenUsed/>
+    <w:rsid w:val="00AB7A38"/>
+    <w:rPr>
+      <w:color w:val="0563C1" w:themeColor="hyperlink"/>
+      <w:u w:val="single"/>
+    </w:rPr>
+  </w:style>
+  <w:style w:type="character" w:styleId="UnresolvedMention">
+    <w:name w:val="Unresolved Mention"/>
+    <w:basedOn w:val="DefaultParagraphFont"/>
+    <w:uiPriority w:val="99"/>
+    <w:semiHidden/>
+    <w:unhideWhenUsed/>
+    <w:rsid w:val="00AB7A38"/>
+    <w:rPr>
+      <w:color w:val="605E5C"/>
+      <w:shd w:val="clear" w:color="auto" w:fill="E1DFDD"/>
+    </w:rPr>
+  </w:style>
 </w:styles>
 </file>
 

</xml_diff>